<commit_message>
patch: update logo and name
</commit_message>
<xml_diff>
--- a/docs/readme_en.docx
+++ b/docs/readme_en.docx
@@ -78,21 +78,21 @@
           <w:rFonts w:asciiTheme="minorHAnsi" w:hAnsiTheme="minorHAnsi"/>
           <w:sz w:val="28"/>
         </w:rPr>
-        <w:t xml:space="preserve"> S</w:t>
+        <w:t xml:space="preserve"> </w:t>
       </w:r>
       <w:r>
         <w:rPr>
           <w:rFonts w:asciiTheme="minorHAnsi" w:hAnsiTheme="minorHAnsi"/>
           <w:sz w:val="28"/>
         </w:rPr>
-        <w:t>OFORT Ü</w:t>
+        <w:t>Sofort</w:t>
       </w:r>
       <w:r>
         <w:rPr>
           <w:rFonts w:asciiTheme="minorHAnsi" w:hAnsiTheme="minorHAnsi"/>
           <w:sz w:val="28"/>
         </w:rPr>
-        <w:t>berweisung</w:t>
+        <w:t>.</w:t>
       </w:r>
     </w:p>
     <w:p>
@@ -143,7 +143,7 @@
         <w:rPr>
           <w:lang w:val="en-US"/>
         </w:rPr>
-        <w:t>7.0.0</w:t>
+        <w:t>7.0.1</w:t>
       </w:r>
       <w:r>
         <w:rPr>
@@ -155,13 +155,19 @@
         <w:rPr>
           <w:lang w:val="en-US"/>
         </w:rPr>
-        <w:t>31.08</w:t>
-      </w:r>
-      <w:r>
-        <w:rPr>
-          <w:lang w:val="en-US"/>
-        </w:rPr>
-        <w:t>.2016</w:t>
+        <w:t>29</w:t>
+      </w:r>
+      <w:r>
+        <w:rPr>
+          <w:lang w:val="en-US"/>
+        </w:rPr>
+        <w:t>.08</w:t>
+      </w:r>
+      <w:r>
+        <w:rPr>
+          <w:lang w:val="en-US"/>
+        </w:rPr>
+        <w:t>.2017</w:t>
       </w:r>
     </w:p>
     <w:p>
@@ -418,6 +424,8 @@
         </w:rPr>
         <w:br w:type="page"/>
       </w:r>
+      <w:bookmarkStart w:id="0" w:name="_GoBack"/>
+      <w:bookmarkEnd w:id="0"/>
     </w:p>
     <w:p>
       <w:pPr>
@@ -2131,7 +2139,7 @@
         <w:jc w:val="both"/>
         <w:textAlignment w:val="baseline"/>
       </w:pPr>
-      <w:bookmarkStart w:id="0" w:name="_Toc460413035"/>
+      <w:bookmarkStart w:id="1" w:name="_Toc460413035"/>
       <w:r>
         <w:lastRenderedPageBreak/>
         <w:t>Freeware-</w:t>
@@ -2139,7 +2147,7 @@
       <w:r>
         <w:t>License Agreement</w:t>
       </w:r>
-      <w:bookmarkEnd w:id="0"/>
+      <w:bookmarkEnd w:id="1"/>
     </w:p>
     <w:p>
       <w:pPr>
@@ -2864,7 +2872,7 @@
           <w:lang w:val="de-DE"/>
         </w:rPr>
       </w:pPr>
-      <w:bookmarkStart w:id="1" w:name="_Toc460413036"/>
+      <w:bookmarkStart w:id="2" w:name="_Toc460413036"/>
       <w:r>
         <w:rPr>
           <w:lang w:val="de-DE"/>
@@ -2872,7 +2880,7 @@
         <w:lastRenderedPageBreak/>
         <w:t>General</w:t>
       </w:r>
-      <w:bookmarkEnd w:id="1"/>
+      <w:bookmarkEnd w:id="2"/>
     </w:p>
     <w:p>
       <w:pPr>
@@ -2925,7 +2933,7 @@
           <w:lang w:val="de-DE" w:bidi="ar-SA"/>
         </w:rPr>
       </w:pPr>
-      <w:bookmarkStart w:id="2" w:name="_Toc460413037"/>
+      <w:bookmarkStart w:id="3" w:name="_Toc460413037"/>
       <w:r>
         <w:rPr>
           <w:lang w:val="de-DE"/>
@@ -2938,7 +2946,7 @@
         </w:rPr>
         <w:t>int</w:t>
       </w:r>
-      <w:bookmarkEnd w:id="2"/>
+      <w:bookmarkEnd w:id="3"/>
     </w:p>
     <w:p>
       <w:pPr>
@@ -3409,11 +3417,11 @@
         <w:jc w:val="both"/>
         <w:textAlignment w:val="baseline"/>
       </w:pPr>
-      <w:bookmarkStart w:id="3" w:name="_Toc460413038"/>
+      <w:bookmarkStart w:id="4" w:name="_Toc460413038"/>
       <w:r>
         <w:t>Functional description</w:t>
       </w:r>
-      <w:bookmarkEnd w:id="3"/>
+      <w:bookmarkEnd w:id="4"/>
     </w:p>
     <w:p>
       <w:pPr>
@@ -3445,39 +3453,81 @@
         <w:rPr>
           <w:lang w:val="en-US"/>
         </w:rPr>
-        <w:t xml:space="preserve"> interface for S</w:t>
-      </w:r>
-      <w:r>
-        <w:rPr>
-          <w:lang w:val="en-US"/>
-        </w:rPr>
-        <w:t>OFORT</w:t>
-      </w:r>
-      <w:r>
-        <w:rPr>
-          <w:lang w:val="en-US"/>
-        </w:rPr>
-        <w:t xml:space="preserve"> Banking (further references as SOFORT </w:t>
+        <w:t xml:space="preserve"> interface for </w:t>
+      </w:r>
+      <w:proofErr w:type="gramStart"/>
+      <w:r>
+        <w:rPr>
+          <w:lang w:val="en-US"/>
+        </w:rPr>
+        <w:t>Online</w:t>
+      </w:r>
+      <w:proofErr w:type="gramEnd"/>
+      <w:r>
+        <w:rPr>
+          <w:lang w:val="en-US"/>
+        </w:rPr>
+        <w:t xml:space="preserve"> bank transfer. </w:t>
+      </w:r>
+      <w:r>
+        <w:rPr>
+          <w:lang w:val="en-US"/>
+        </w:rPr>
+        <w:t>(</w:t>
+      </w:r>
+      <w:proofErr w:type="gramStart"/>
+      <w:r>
+        <w:rPr>
+          <w:lang w:val="en-US"/>
+        </w:rPr>
+        <w:t>further</w:t>
+      </w:r>
+      <w:proofErr w:type="gramEnd"/>
+      <w:r>
+        <w:rPr>
+          <w:lang w:val="en-US"/>
+        </w:rPr>
+        <w:t xml:space="preserve"> references as </w:t>
       </w:r>
       <w:proofErr w:type="spellStart"/>
       <w:r>
         <w:rPr>
           <w:lang w:val="en-US"/>
         </w:rPr>
-        <w:t>Überweisung</w:t>
+        <w:t>Sofort</w:t>
       </w:r>
       <w:proofErr w:type="spellEnd"/>
       <w:r>
         <w:rPr>
           <w:lang w:val="en-US"/>
         </w:rPr>
+        <w:t>.</w:t>
+      </w:r>
+      <w:r>
+        <w:rPr>
+          <w:lang w:val="en-US"/>
+        </w:rPr>
         <w:t>)</w:t>
       </w:r>
       <w:r>
         <w:rPr>
           <w:lang w:val="en-US"/>
         </w:rPr>
-        <w:t xml:space="preserve"> extends an existing installation of the software OXID </w:t>
+        <w:t xml:space="preserve"> </w:t>
+      </w:r>
+      <w:proofErr w:type="gramStart"/>
+      <w:r>
+        <w:rPr>
+          <w:lang w:val="en-US"/>
+        </w:rPr>
+        <w:t>extends</w:t>
+      </w:r>
+      <w:proofErr w:type="gramEnd"/>
+      <w:r>
+        <w:rPr>
+          <w:lang w:val="en-US"/>
+        </w:rPr>
+        <w:t xml:space="preserve"> an existing installation of the software OXID </w:t>
       </w:r>
       <w:proofErr w:type="spellStart"/>
       <w:r>
@@ -3503,28 +3553,22 @@
         <w:rPr>
           <w:lang w:val="en-US"/>
         </w:rPr>
-        <w:t xml:space="preserve"> the payment method S</w:t>
-      </w:r>
-      <w:r>
-        <w:rPr>
-          <w:lang w:val="en-US"/>
-        </w:rPr>
-        <w:t xml:space="preserve">OFORT </w:t>
+        <w:t xml:space="preserve"> the payment method </w:t>
       </w:r>
       <w:proofErr w:type="spellStart"/>
       <w:r>
         <w:rPr>
           <w:lang w:val="en-US"/>
         </w:rPr>
-        <w:t>Ü</w:t>
-      </w:r>
-      <w:r>
-        <w:rPr>
-          <w:lang w:val="en-US"/>
-        </w:rPr>
-        <w:t>berweisung</w:t>
+        <w:t>Sofort</w:t>
       </w:r>
       <w:proofErr w:type="spellEnd"/>
+      <w:r>
+        <w:rPr>
+          <w:lang w:val="en-US"/>
+        </w:rPr>
+        <w:t>.</w:t>
+      </w:r>
       <w:r>
         <w:rPr>
           <w:lang w:val="en-US"/>
@@ -3612,31 +3656,39 @@
           <w:lang w:val="en-US"/>
         </w:rPr>
       </w:pPr>
-      <w:r>
-        <w:rPr>
-          <w:lang w:val="en-US"/>
-        </w:rPr>
-        <w:t xml:space="preserve">SOFORT </w:t>
-      </w:r>
       <w:proofErr w:type="spellStart"/>
       <w:r>
         <w:rPr>
           <w:lang w:val="en-US"/>
         </w:rPr>
-        <w:t>Ü</w:t>
-      </w:r>
-      <w:r>
-        <w:rPr>
-          <w:lang w:val="en-US"/>
-        </w:rPr>
-        <w:t>berweisung</w:t>
+        <w:t>S</w:t>
+      </w:r>
+      <w:r>
+        <w:rPr>
+          <w:lang w:val="en-US"/>
+        </w:rPr>
+        <w:t>ofort</w:t>
       </w:r>
       <w:proofErr w:type="spellEnd"/>
       <w:r>
         <w:rPr>
           <w:lang w:val="en-US"/>
         </w:rPr>
-        <w:t xml:space="preserve"> is an online payment service of </w:t>
+        <w:t xml:space="preserve">. </w:t>
+      </w:r>
+      <w:proofErr w:type="gramStart"/>
+      <w:r>
+        <w:rPr>
+          <w:lang w:val="en-US"/>
+        </w:rPr>
+        <w:t>is</w:t>
+      </w:r>
+      <w:proofErr w:type="gramEnd"/>
+      <w:r>
+        <w:rPr>
+          <w:lang w:val="en-US"/>
+        </w:rPr>
+        <w:t xml:space="preserve"> an online payment service of </w:t>
       </w:r>
       <w:r>
         <w:rPr>
@@ -3767,11 +3819,11 @@
         <w:jc w:val="both"/>
         <w:textAlignment w:val="baseline"/>
       </w:pPr>
-      <w:bookmarkStart w:id="4" w:name="_Toc460413039"/>
+      <w:bookmarkStart w:id="5" w:name="_Toc460413039"/>
       <w:r>
         <w:t>Requirements</w:t>
       </w:r>
-      <w:bookmarkEnd w:id="4"/>
+      <w:bookmarkEnd w:id="5"/>
     </w:p>
     <w:p>
       <w:pPr>
@@ -3955,34 +4007,36 @@
         <w:rPr>
           <w:lang w:val="en-US"/>
         </w:rPr>
-        <w:t>In order to use this interface, the shop operator must be registered with a valid user account for S</w:t>
-      </w:r>
-      <w:r>
-        <w:rPr>
-          <w:lang w:val="en-US"/>
-        </w:rPr>
-        <w:t xml:space="preserve">OFORT </w:t>
+        <w:t xml:space="preserve">In order to use this interface, the shop operator must be registered with a valid user account for </w:t>
       </w:r>
       <w:proofErr w:type="spellStart"/>
       <w:r>
         <w:rPr>
           <w:lang w:val="en-US"/>
         </w:rPr>
-        <w:t>Ü</w:t>
-      </w:r>
-      <w:r>
-        <w:rPr>
-          <w:lang w:val="en-US"/>
-        </w:rPr>
-        <w:t>berweisung</w:t>
+        <w:t>S</w:t>
+      </w:r>
+      <w:r>
+        <w:rPr>
+          <w:lang w:val="en-US"/>
+        </w:rPr>
+        <w:t>ofort</w:t>
       </w:r>
       <w:proofErr w:type="spellEnd"/>
+      <w:proofErr w:type="gramStart"/>
       <w:r>
         <w:rPr>
           <w:lang w:val="en-US"/>
         </w:rPr>
         <w:t>.</w:t>
       </w:r>
+      <w:r>
+        <w:rPr>
+          <w:lang w:val="en-US"/>
+        </w:rPr>
+        <w:t>.</w:t>
+      </w:r>
+      <w:proofErr w:type="gramEnd"/>
       <w:r>
         <w:rPr>
           <w:lang w:val="en-US"/>
@@ -4011,11 +4065,11 @@
         <w:jc w:val="both"/>
         <w:textAlignment w:val="baseline"/>
       </w:pPr>
-      <w:bookmarkStart w:id="5" w:name="_Toc460413040"/>
+      <w:bookmarkStart w:id="6" w:name="_Toc460413040"/>
       <w:r>
         <w:t>Supplied</w:t>
       </w:r>
-      <w:bookmarkEnd w:id="5"/>
+      <w:bookmarkEnd w:id="6"/>
     </w:p>
     <w:p>
       <w:pPr>
@@ -4152,7 +4206,7 @@
         <w:jc w:val="both"/>
         <w:textAlignment w:val="baseline"/>
       </w:pPr>
-      <w:bookmarkStart w:id="6" w:name="_Toc460413041"/>
+      <w:bookmarkStart w:id="7" w:name="_Toc460413041"/>
       <w:r>
         <w:rPr>
           <w:lang w:val="de-DE"/>
@@ -4171,7 +4225,7 @@
         </w:rPr>
         <w:t>nd service</w:t>
       </w:r>
-      <w:bookmarkEnd w:id="6"/>
+      <w:bookmarkEnd w:id="7"/>
     </w:p>
     <w:p>
       <w:pPr>
@@ -4601,12 +4655,12 @@
       <w:pPr>
         <w:pStyle w:val="berschrift2"/>
       </w:pPr>
-      <w:bookmarkStart w:id="7" w:name="_Toc460413042"/>
+      <w:bookmarkStart w:id="8" w:name="_Toc460413042"/>
       <w:r>
         <w:lastRenderedPageBreak/>
         <w:t>Frequently Asked Questions</w:t>
       </w:r>
-      <w:bookmarkEnd w:id="7"/>
+      <w:bookmarkEnd w:id="8"/>
     </w:p>
     <w:p>
       <w:pPr>
@@ -4753,7 +4807,7 @@
         <w:jc w:val="both"/>
         <w:textAlignment w:val="baseline"/>
       </w:pPr>
-      <w:bookmarkStart w:id="8" w:name="_Toc460413043"/>
+      <w:bookmarkStart w:id="9" w:name="_Toc460413043"/>
       <w:r>
         <w:t>Test</w:t>
       </w:r>
@@ -4769,7 +4823,7 @@
       <w:r>
         <w:t>s</w:t>
       </w:r>
-      <w:bookmarkEnd w:id="8"/>
+      <w:bookmarkEnd w:id="9"/>
     </w:p>
     <w:p>
       <w:pPr>
@@ -4959,12 +5013,12 @@
         <w:jc w:val="both"/>
         <w:textAlignment w:val="baseline"/>
       </w:pPr>
-      <w:bookmarkStart w:id="9" w:name="_Toc460413044"/>
+      <w:bookmarkStart w:id="10" w:name="_Toc460413044"/>
       <w:r>
         <w:lastRenderedPageBreak/>
         <w:t>Getting started</w:t>
       </w:r>
-      <w:bookmarkEnd w:id="9"/>
+      <w:bookmarkEnd w:id="10"/>
     </w:p>
     <w:p>
       <w:pPr>
@@ -4986,11 +5040,11 @@
         <w:jc w:val="both"/>
         <w:textAlignment w:val="baseline"/>
       </w:pPr>
-      <w:bookmarkStart w:id="10" w:name="_Toc460413045"/>
+      <w:bookmarkStart w:id="11" w:name="_Toc460413045"/>
       <w:r>
         <w:t>Requirements</w:t>
       </w:r>
-      <w:bookmarkEnd w:id="10"/>
+      <w:bookmarkEnd w:id="11"/>
     </w:p>
     <w:p>
       <w:pPr>
@@ -5055,11 +5109,11 @@
         <w:jc w:val="both"/>
         <w:textAlignment w:val="baseline"/>
       </w:pPr>
-      <w:bookmarkStart w:id="11" w:name="_Toc460413046"/>
+      <w:bookmarkStart w:id="12" w:name="_Toc460413046"/>
       <w:r>
         <w:t>Update FROM MODULE-VERSION 4.8 or less</w:t>
       </w:r>
-      <w:bookmarkEnd w:id="11"/>
+      <w:bookmarkEnd w:id="12"/>
     </w:p>
     <w:p>
       <w:pPr>
@@ -5170,11 +5224,11 @@
         <w:jc w:val="both"/>
         <w:textAlignment w:val="baseline"/>
       </w:pPr>
-      <w:bookmarkStart w:id="12" w:name="_Toc460413047"/>
+      <w:bookmarkStart w:id="13" w:name="_Toc460413047"/>
       <w:r>
         <w:t>Update FROM MODULE-VERSION 6.0 or HIGHER</w:t>
       </w:r>
-      <w:bookmarkEnd w:id="12"/>
+      <w:bookmarkEnd w:id="13"/>
     </w:p>
     <w:p>
       <w:pPr>
@@ -5185,7 +5239,18 @@
         </w:numPr>
       </w:pPr>
       <w:r>
-        <w:t>In your Shop-Backend, deactivate  the module “</w:t>
+        <w:t xml:space="preserve">In your Shop-Backend, </w:t>
+      </w:r>
+      <w:proofErr w:type="gramStart"/>
+      <w:r>
+        <w:t>deact</w:t>
+      </w:r>
+      <w:r>
+        <w:t>ivate  the</w:t>
+      </w:r>
+      <w:proofErr w:type="gramEnd"/>
+      <w:r>
+        <w:t xml:space="preserve"> module “</w:t>
       </w:r>
       <w:proofErr w:type="spellStart"/>
       <w:r>
@@ -5193,13 +5258,8 @@
       </w:r>
       <w:proofErr w:type="spellEnd"/>
       <w:r>
-        <w:t xml:space="preserve"> SOFORT </w:t>
-      </w:r>
-      <w:proofErr w:type="spellStart"/>
-      <w:r>
-        <w:t>Überweisung</w:t>
-      </w:r>
-      <w:proofErr w:type="spellEnd"/>
+        <w:t xml:space="preserve"> SOFORT.</w:t>
+      </w:r>
       <w:r>
         <w:t>”</w:t>
       </w:r>
@@ -5300,13 +5360,16 @@
       </w:r>
       <w:proofErr w:type="spellEnd"/>
       <w:r>
-        <w:t xml:space="preserve"> SOFORT </w:t>
+        <w:t xml:space="preserve"> </w:t>
       </w:r>
       <w:proofErr w:type="spellStart"/>
       <w:r>
-        <w:t>Überweisung</w:t>
+        <w:t>Sofort</w:t>
       </w:r>
       <w:proofErr w:type="spellEnd"/>
+      <w:r>
+        <w:t>.</w:t>
+      </w:r>
       <w:r>
         <w:t>” again</w:t>
       </w:r>
@@ -5343,14 +5406,11 @@
         <w:jc w:val="both"/>
         <w:textAlignment w:val="baseline"/>
       </w:pPr>
-      <w:bookmarkStart w:id="13" w:name="_Toc460413048"/>
-      <w:r>
-        <w:t>Update FROM MODULE-VERSION 7</w:t>
-      </w:r>
-      <w:r>
-        <w:t>.0 or HIGHER</w:t>
-      </w:r>
-      <w:bookmarkEnd w:id="13"/>
+      <w:bookmarkStart w:id="14" w:name="_Toc460413048"/>
+      <w:r>
+        <w:t>Update FROM MODULE-VERSION 7.0 or HIGHER</w:t>
+      </w:r>
+      <w:bookmarkEnd w:id="14"/>
     </w:p>
     <w:p>
       <w:pPr>
@@ -5695,11 +5755,11 @@
         <w:jc w:val="both"/>
         <w:textAlignment w:val="baseline"/>
       </w:pPr>
-      <w:bookmarkStart w:id="14" w:name="_Toc460413049"/>
+      <w:bookmarkStart w:id="15" w:name="_Toc460413049"/>
       <w:r>
         <w:t>Installation</w:t>
       </w:r>
-      <w:bookmarkEnd w:id="14"/>
+      <w:bookmarkEnd w:id="15"/>
     </w:p>
     <w:p>
       <w:pPr>
@@ -5856,13 +5916,13 @@
         <w:rPr>
           <w:lang w:val="de-DE"/>
         </w:rPr>
-        <w:t>OFORT Ü</w:t>
+        <w:t>ofort</w:t>
       </w:r>
       <w:r>
         <w:rPr>
           <w:lang w:val="de-DE"/>
         </w:rPr>
-        <w:t>berweisung</w:t>
+        <w:t>.</w:t>
       </w:r>
     </w:p>
     <w:p>
@@ -5892,15 +5952,29 @@
         <w:t>activate</w:t>
       </w:r>
       <w:r>
-        <w:t xml:space="preserve">. A payment method SOFORT </w:t>
+        <w:t>. A p</w:t>
+      </w:r>
+      <w:r>
+        <w:t xml:space="preserve">ayment method </w:t>
       </w:r>
       <w:proofErr w:type="spellStart"/>
       <w:r>
-        <w:t>Überweisung</w:t>
+        <w:t>Sofort</w:t>
       </w:r>
       <w:proofErr w:type="spellEnd"/>
       <w:r>
-        <w:t xml:space="preserve"> will be created.</w:t>
+        <w:t>.</w:t>
+      </w:r>
+      <w:r>
+        <w:t xml:space="preserve"> </w:t>
+      </w:r>
+      <w:proofErr w:type="gramStart"/>
+      <w:r>
+        <w:t>will</w:t>
+      </w:r>
+      <w:proofErr w:type="gramEnd"/>
+      <w:r>
+        <w:t xml:space="preserve"> be created.</w:t>
       </w:r>
     </w:p>
     <w:p>
@@ -6068,16 +6142,7 @@
           <w:lang w:val="en-US"/>
         </w:rPr>
         <w:br/>
-        <w:t xml:space="preserve">[KNAME] will be replaced by the customer’s </w:t>
-      </w:r>
-      <w:bookmarkStart w:id="15" w:name="_GoBack"/>
-      <w:bookmarkEnd w:id="15"/>
-      <w:r>
-        <w:rPr>
-          <w:b/>
-          <w:lang w:val="en-US"/>
-        </w:rPr>
-        <w:t>name</w:t>
+        <w:t>[KNAME] will be replaced by the customer’s name</w:t>
       </w:r>
       <w:r>
         <w:rPr>
@@ -6147,10 +6212,10 @@
           <w:lang w:val="de-DE" w:eastAsia="de-DE" w:bidi="ar-SA"/>
         </w:rPr>
         <w:drawing>
-          <wp:inline distT="0" distB="0" distL="0" distR="0">
-            <wp:extent cx="4320540" cy="3086100"/>
+          <wp:inline distT="0" distB="0" distL="0" distR="0" wp14:anchorId="063373BE" wp14:editId="7EEBE915">
+            <wp:extent cx="4646862" cy="3457575"/>
             <wp:effectExtent l="0" t="0" r="0" b="0"/>
-            <wp:docPr id="2" name="Bild 2"/>
+            <wp:docPr id="15" name="Grafik 15"/>
             <wp:cNvGraphicFramePr>
               <a:graphicFrameLocks xmlns:a="http://schemas.openxmlformats.org/drawingml/2006/main" noChangeAspect="1"/>
             </wp:cNvGraphicFramePr>
@@ -6158,756 +6223,11 @@
               <a:graphicData uri="http://schemas.openxmlformats.org/drawingml/2006/picture">
                 <pic:pic xmlns:pic="http://schemas.openxmlformats.org/drawingml/2006/picture">
                   <pic:nvPicPr>
-                    <pic:cNvPr id="0" name="Picture 2"/>
-                    <pic:cNvPicPr>
-                      <a:picLocks noChangeAspect="1" noChangeArrowheads="1"/>
-                    </pic:cNvPicPr>
-                  </pic:nvPicPr>
-                  <pic:blipFill>
-                    <a:blip r:embed="rId16">
-                      <a:extLst>
-                        <a:ext uri="{28A0092B-C50C-407E-A947-70E740481C1C}">
-                          <a14:useLocalDpi xmlns:a14="http://schemas.microsoft.com/office/drawing/2010/main" val="0"/>
-                        </a:ext>
-                      </a:extLst>
-                    </a:blip>
-                    <a:stretch>
-                      <a:fillRect/>
-                    </a:stretch>
-                  </pic:blipFill>
-                  <pic:spPr bwMode="auto">
-                    <a:xfrm>
-                      <a:off x="0" y="0"/>
-                      <a:ext cx="4320540" cy="3086100"/>
-                    </a:xfrm>
-                    <a:prstGeom prst="rect">
-                      <a:avLst/>
-                    </a:prstGeom>
-                    <a:noFill/>
-                    <a:ln w="9525">
-                      <a:noFill/>
-                      <a:miter lim="800000"/>
-                      <a:headEnd/>
-                      <a:tailEnd/>
-                    </a:ln>
-                  </pic:spPr>
-                </pic:pic>
-              </a:graphicData>
-            </a:graphic>
-          </wp:inline>
-        </w:drawing>
-      </w:r>
-    </w:p>
-    <w:p>
-      <w:pPr>
-        <w:pStyle w:val="Textkrper22"/>
-        <w:numPr>
-          <w:ilvl w:val="0"/>
-          <w:numId w:val="46"/>
-        </w:numPr>
-        <w:tabs>
-          <w:tab w:val="left" w:pos="1098"/>
-          <w:tab w:val="left" w:pos="1211"/>
-        </w:tabs>
-        <w:spacing w:before="60" w:after="180"/>
-        <w:rPr>
-          <w:iCs/>
-          <w:lang w:val="en-US"/>
-        </w:rPr>
-      </w:pPr>
-      <w:r>
-        <w:rPr>
-          <w:iCs/>
-          <w:lang w:val="en-US"/>
-        </w:rPr>
-        <w:t xml:space="preserve">Now you can configure your new payment-method </w:t>
-      </w:r>
-      <w:r>
-        <w:rPr>
-          <w:iCs/>
-          <w:lang w:val="en-US"/>
-        </w:rPr>
-        <w:t xml:space="preserve">SOFORT </w:t>
-      </w:r>
-      <w:proofErr w:type="spellStart"/>
-      <w:r>
-        <w:rPr>
-          <w:iCs/>
-          <w:lang w:val="en-US"/>
-        </w:rPr>
-        <w:t>Ü</w:t>
-      </w:r>
-      <w:r>
-        <w:rPr>
-          <w:iCs/>
-          <w:lang w:val="en-US"/>
-        </w:rPr>
-        <w:t>berweisung</w:t>
-      </w:r>
-      <w:proofErr w:type="spellEnd"/>
-      <w:r>
-        <w:rPr>
-          <w:iCs/>
-          <w:lang w:val="en-US"/>
-        </w:rPr>
-        <w:t xml:space="preserve"> in your shop. </w:t>
-      </w:r>
-      <w:r>
-        <w:rPr>
-          <w:iCs/>
-          <w:lang w:val="en-US"/>
-        </w:rPr>
-        <w:t>This contains assignments of countries, user</w:t>
-      </w:r>
-      <w:r>
-        <w:rPr>
-          <w:iCs/>
-          <w:lang w:val="en-US"/>
-        </w:rPr>
-        <w:t>-</w:t>
-      </w:r>
-      <w:r>
-        <w:rPr>
-          <w:iCs/>
-          <w:lang w:val="en-US"/>
-        </w:rPr>
-        <w:t>groups and shippin</w:t>
-      </w:r>
-      <w:r>
-        <w:rPr>
-          <w:iCs/>
-          <w:lang w:val="en-US"/>
-        </w:rPr>
-        <w:t>g</w:t>
-      </w:r>
-      <w:r>
-        <w:rPr>
-          <w:iCs/>
-          <w:lang w:val="en-US"/>
-        </w:rPr>
-        <w:t>-methods</w:t>
-      </w:r>
-      <w:r>
-        <w:rPr>
-          <w:iCs/>
-          <w:lang w:val="en-US"/>
-        </w:rPr>
-        <w:t xml:space="preserve">. </w:t>
-      </w:r>
-      <w:r>
-        <w:rPr>
-          <w:iCs/>
-          <w:lang w:val="en-US"/>
-        </w:rPr>
-        <w:br/>
-        <w:t xml:space="preserve">In the unlikely event if there is no payment-method SOFORT </w:t>
-      </w:r>
-      <w:proofErr w:type="spellStart"/>
-      <w:r>
-        <w:rPr>
-          <w:iCs/>
-          <w:lang w:val="en-US"/>
-        </w:rPr>
-        <w:t>Überweisung</w:t>
-      </w:r>
-      <w:proofErr w:type="spellEnd"/>
-      <w:r>
-        <w:rPr>
-          <w:iCs/>
-          <w:lang w:val="en-US"/>
-        </w:rPr>
-        <w:t xml:space="preserve">, you can created it manually by running the SQL-Statements of the file </w:t>
-      </w:r>
-      <w:proofErr w:type="spellStart"/>
-      <w:r>
-        <w:rPr>
-          <w:iCs/>
-          <w:lang w:val="en-US"/>
-        </w:rPr>
-        <w:t>Install.sql</w:t>
-      </w:r>
-      <w:proofErr w:type="spellEnd"/>
-    </w:p>
-    <w:p>
-      <w:pPr>
-        <w:pStyle w:val="Textkrper22"/>
-        <w:tabs>
-          <w:tab w:val="left" w:pos="1098"/>
-          <w:tab w:val="left" w:pos="1211"/>
-        </w:tabs>
-        <w:spacing w:before="60" w:after="180"/>
-        <w:rPr>
-          <w:iCs/>
-          <w:lang w:val="en-US"/>
-        </w:rPr>
-      </w:pPr>
-    </w:p>
-    <w:p>
-      <w:pPr>
-        <w:pStyle w:val="Textkrper22"/>
-        <w:tabs>
-          <w:tab w:val="left" w:pos="1098"/>
-          <w:tab w:val="left" w:pos="1211"/>
-        </w:tabs>
-        <w:spacing w:before="60" w:after="180"/>
-        <w:rPr>
-          <w:iCs/>
-          <w:u w:val="single"/>
-          <w:lang w:val="en-US"/>
-        </w:rPr>
-      </w:pPr>
-      <w:r>
-        <w:rPr>
-          <w:iCs/>
-          <w:u w:val="single"/>
-          <w:lang w:val="en-US"/>
-        </w:rPr>
-        <w:t>The interface is now ready for use</w:t>
-      </w:r>
-      <w:r>
-        <w:rPr>
-          <w:iCs/>
-          <w:u w:val="single"/>
-          <w:lang w:val="en-US"/>
-        </w:rPr>
-        <w:t xml:space="preserve">! </w:t>
-      </w:r>
-    </w:p>
-    <w:p>
-      <w:pPr>
-        <w:pStyle w:val="Textkrper22"/>
-        <w:tabs>
-          <w:tab w:val="left" w:pos="1098"/>
-          <w:tab w:val="left" w:pos="1211"/>
-        </w:tabs>
-        <w:spacing w:before="60" w:after="180"/>
-        <w:rPr>
-          <w:iCs/>
-          <w:lang w:val="en-US"/>
-        </w:rPr>
-      </w:pPr>
-    </w:p>
-    <w:p>
-      <w:pPr>
-        <w:pStyle w:val="berschrift2"/>
-        <w:keepNext/>
-        <w:numPr>
-          <w:ilvl w:val="1"/>
-          <w:numId w:val="0"/>
-        </w:numPr>
-        <w:tabs>
-          <w:tab w:val="left" w:pos="851"/>
-        </w:tabs>
-        <w:overflowPunct w:val="0"/>
-        <w:autoSpaceDE w:val="0"/>
-        <w:autoSpaceDN w:val="0"/>
-        <w:adjustRightInd w:val="0"/>
-        <w:spacing w:before="360" w:after="0" w:line="280" w:lineRule="atLeast"/>
-        <w:ind w:left="851" w:right="1134" w:hanging="851"/>
-        <w:jc w:val="both"/>
-        <w:textAlignment w:val="baseline"/>
-      </w:pPr>
-      <w:bookmarkStart w:id="16" w:name="_Toc460413050"/>
-      <w:r>
-        <w:t>T</w:t>
-      </w:r>
-      <w:r>
-        <w:t>esting interface</w:t>
-      </w:r>
-      <w:bookmarkEnd w:id="16"/>
-    </w:p>
-    <w:p>
-      <w:pPr>
-        <w:pStyle w:val="Textkrper22"/>
-        <w:tabs>
-          <w:tab w:val="left" w:pos="1098"/>
-          <w:tab w:val="left" w:pos="1211"/>
-        </w:tabs>
-        <w:spacing w:before="60" w:after="180"/>
-        <w:rPr>
-          <w:lang w:val="en-US"/>
-        </w:rPr>
-      </w:pPr>
-      <w:r>
-        <w:rPr>
-          <w:lang w:val="en-US"/>
-        </w:rPr>
-        <w:t>The installation is complete. Please check the interface on your system.</w:t>
-      </w:r>
-    </w:p>
-    <w:p>
-      <w:pPr>
-        <w:pStyle w:val="Textkrper22"/>
-        <w:tabs>
-          <w:tab w:val="left" w:pos="1098"/>
-          <w:tab w:val="left" w:pos="1211"/>
-        </w:tabs>
-        <w:spacing w:before="60" w:after="180"/>
-        <w:rPr>
-          <w:lang w:val="en-US"/>
-        </w:rPr>
-      </w:pPr>
-      <w:r>
-        <w:rPr>
-          <w:lang w:val="en-US"/>
-        </w:rPr>
-        <w:t xml:space="preserve">We recommend that you now perform a transfer in test mode, in which there is no genuine transaction. To do this, </w:t>
-      </w:r>
-      <w:r>
-        <w:rPr>
-          <w:lang w:val="en-US"/>
-        </w:rPr>
-        <w:t>sign in</w:t>
-      </w:r>
-      <w:r>
-        <w:rPr>
-          <w:lang w:val="en-US"/>
-        </w:rPr>
-        <w:t xml:space="preserve"> </w:t>
-      </w:r>
-      <w:r>
-        <w:rPr>
-          <w:lang w:val="en-US"/>
-        </w:rPr>
-        <w:t>in</w:t>
-      </w:r>
-      <w:r>
-        <w:rPr>
-          <w:lang w:val="en-US"/>
-        </w:rPr>
-        <w:t>to your project at sofort.com and activate the test mode for you</w:t>
-      </w:r>
-      <w:r>
-        <w:rPr>
-          <w:lang w:val="en-US"/>
-        </w:rPr>
-        <w:t>r</w:t>
-      </w:r>
-      <w:r>
-        <w:rPr>
-          <w:lang w:val="en-US"/>
-        </w:rPr>
-        <w:t xml:space="preserve"> project in the quick settings (the information that you need for the test order, you will also find here). After a successful test run, </w:t>
-      </w:r>
-      <w:r>
-        <w:rPr>
-          <w:lang w:val="en-US"/>
-        </w:rPr>
-        <w:t>you</w:t>
-      </w:r>
-      <w:r>
-        <w:rPr>
-          <w:lang w:val="en-US"/>
-        </w:rPr>
-        <w:t xml:space="preserve"> should turn off the test mode.</w:t>
-      </w:r>
-    </w:p>
-    <w:p>
-      <w:pPr>
-        <w:pStyle w:val="Textkrper22"/>
-        <w:tabs>
-          <w:tab w:val="left" w:pos="1098"/>
-          <w:tab w:val="left" w:pos="1211"/>
-        </w:tabs>
-        <w:spacing w:before="60" w:after="180"/>
-        <w:rPr>
-          <w:iCs/>
-          <w:lang w:val="en-US"/>
-        </w:rPr>
-      </w:pPr>
-    </w:p>
-    <w:p>
-      <w:pPr>
-        <w:spacing w:before="60" w:after="180"/>
-      </w:pPr>
-    </w:p>
-    <w:p>
-      <w:pPr>
-        <w:pStyle w:val="berschrift1"/>
-        <w:keepNext/>
-        <w:pageBreakBefore w:val="0"/>
-        <w:tabs>
-          <w:tab w:val="left" w:pos="851"/>
-        </w:tabs>
-        <w:overflowPunct w:val="0"/>
-        <w:autoSpaceDE w:val="0"/>
-        <w:autoSpaceDN w:val="0"/>
-        <w:adjustRightInd w:val="0"/>
-        <w:spacing w:before="240" w:after="120" w:line="280" w:lineRule="atLeast"/>
-        <w:ind w:left="851" w:right="1134" w:hanging="851"/>
-        <w:contextualSpacing w:val="0"/>
-        <w:jc w:val="both"/>
-        <w:textAlignment w:val="baseline"/>
-      </w:pPr>
-      <w:bookmarkStart w:id="17" w:name="_Toc460413051"/>
-      <w:r>
-        <w:lastRenderedPageBreak/>
-        <w:t>Configuration/</w:t>
-      </w:r>
-      <w:r>
-        <w:t>Administration</w:t>
-      </w:r>
-      <w:bookmarkEnd w:id="17"/>
-    </w:p>
-    <w:p>
-      <w:pPr>
-        <w:pStyle w:val="Textkrper22"/>
-        <w:tabs>
-          <w:tab w:val="left" w:pos="1098"/>
-          <w:tab w:val="left" w:pos="1211"/>
-        </w:tabs>
-        <w:spacing w:before="60" w:after="180"/>
-        <w:rPr>
-          <w:lang w:val="en-US"/>
-        </w:rPr>
-      </w:pPr>
-      <w:r>
-        <w:rPr>
-          <w:lang w:val="en-US"/>
-        </w:rPr>
-        <w:t>After the installation, some new functions are now available in the admin</w:t>
-      </w:r>
-      <w:r>
-        <w:rPr>
-          <w:lang w:val="en-US"/>
-        </w:rPr>
-        <w:t>istration</w:t>
-      </w:r>
-      <w:r>
-        <w:rPr>
-          <w:lang w:val="en-US"/>
-        </w:rPr>
-        <w:t>-area of your shop</w:t>
-      </w:r>
-      <w:r>
-        <w:rPr>
-          <w:lang w:val="en-US"/>
-        </w:rPr>
-        <w:t>:</w:t>
-      </w:r>
-      <w:r>
-        <w:rPr>
-          <w:lang w:val="en-US"/>
-        </w:rPr>
-        <w:t xml:space="preserve"> </w:t>
-      </w:r>
-    </w:p>
-    <w:p>
-      <w:pPr>
-        <w:pStyle w:val="berschrift2"/>
-        <w:keepNext/>
-        <w:numPr>
-          <w:ilvl w:val="1"/>
-          <w:numId w:val="0"/>
-        </w:numPr>
-        <w:tabs>
-          <w:tab w:val="left" w:pos="851"/>
-        </w:tabs>
-        <w:overflowPunct w:val="0"/>
-        <w:autoSpaceDE w:val="0"/>
-        <w:autoSpaceDN w:val="0"/>
-        <w:adjustRightInd w:val="0"/>
-        <w:spacing w:before="360" w:after="0" w:line="280" w:lineRule="atLeast"/>
-        <w:ind w:left="851" w:right="1134" w:hanging="851"/>
-        <w:jc w:val="both"/>
-        <w:textAlignment w:val="baseline"/>
-      </w:pPr>
-      <w:bookmarkStart w:id="18" w:name="_Toc460413052"/>
-      <w:r>
-        <w:t>Modul</w:t>
-      </w:r>
-      <w:r>
-        <w:t>e</w:t>
-      </w:r>
-      <w:r>
-        <w:t>-</w:t>
-      </w:r>
-      <w:r>
-        <w:t>Settings</w:t>
-      </w:r>
-      <w:bookmarkEnd w:id="18"/>
-    </w:p>
-    <w:p>
-      <w:pPr>
-        <w:pStyle w:val="Textkrper22"/>
-        <w:tabs>
-          <w:tab w:val="left" w:pos="1098"/>
-          <w:tab w:val="left" w:pos="1211"/>
-        </w:tabs>
-        <w:spacing w:before="60" w:after="180"/>
-        <w:rPr>
-          <w:lang w:val="en-US"/>
-        </w:rPr>
-      </w:pPr>
-      <w:r>
-        <w:rPr>
-          <w:lang w:val="en-US"/>
-        </w:rPr>
-        <w:t>At</w:t>
-      </w:r>
-      <w:r>
-        <w:rPr>
-          <w:lang w:val="en-US"/>
-        </w:rPr>
-        <w:t xml:space="preserve"> </w:t>
-      </w:r>
-      <w:r>
-        <w:rPr>
-          <w:lang w:val="en-US"/>
-        </w:rPr>
-        <w:t>Extensions</w:t>
-      </w:r>
-      <w:r>
-        <w:rPr>
-          <w:lang w:val="en-US"/>
-        </w:rPr>
-        <w:t>-&gt;Modules-&gt;</w:t>
-      </w:r>
-      <w:proofErr w:type="spellStart"/>
-      <w:r>
-        <w:rPr>
-          <w:lang w:val="en-US"/>
-        </w:rPr>
-        <w:t>tronet</w:t>
-      </w:r>
-      <w:proofErr w:type="spellEnd"/>
-      <w:r>
-        <w:rPr>
-          <w:lang w:val="en-US"/>
-        </w:rPr>
-        <w:t xml:space="preserve"> S</w:t>
-      </w:r>
-      <w:r>
-        <w:rPr>
-          <w:lang w:val="en-US"/>
-        </w:rPr>
-        <w:t xml:space="preserve">OFORT </w:t>
-      </w:r>
-      <w:proofErr w:type="spellStart"/>
-      <w:r>
-        <w:rPr>
-          <w:lang w:val="en-US"/>
-        </w:rPr>
-        <w:t>Ü</w:t>
-      </w:r>
-      <w:r>
-        <w:rPr>
-          <w:lang w:val="en-US"/>
-        </w:rPr>
-        <w:t>berweisung</w:t>
-      </w:r>
-      <w:proofErr w:type="spellEnd"/>
-      <w:r>
-        <w:rPr>
-          <w:lang w:val="en-US"/>
-        </w:rPr>
-        <w:t>-&gt;settings you can set a new configuration-</w:t>
-      </w:r>
-      <w:r>
-        <w:rPr>
-          <w:lang w:val="en-US"/>
-        </w:rPr>
-        <w:t>k</w:t>
-      </w:r>
-      <w:r>
-        <w:rPr>
-          <w:lang w:val="en-US"/>
-        </w:rPr>
-        <w:t xml:space="preserve">ey to connect your </w:t>
-      </w:r>
-      <w:r>
-        <w:rPr>
-          <w:lang w:val="en-US"/>
-        </w:rPr>
-        <w:t>shop</w:t>
-      </w:r>
-      <w:r>
-        <w:rPr>
-          <w:lang w:val="en-US"/>
-        </w:rPr>
-        <w:t xml:space="preserve"> </w:t>
-      </w:r>
-      <w:r>
-        <w:rPr>
-          <w:lang w:val="en-US"/>
-        </w:rPr>
-        <w:t>to</w:t>
-      </w:r>
-      <w:r>
-        <w:rPr>
-          <w:lang w:val="en-US"/>
-        </w:rPr>
-        <w:t xml:space="preserve"> a different project at S</w:t>
-      </w:r>
-      <w:r>
-        <w:rPr>
-          <w:lang w:val="en-US"/>
-        </w:rPr>
-        <w:t>OFORT</w:t>
-      </w:r>
-      <w:r>
-        <w:rPr>
-          <w:lang w:val="en-US"/>
-        </w:rPr>
-        <w:t>.</w:t>
-      </w:r>
-    </w:p>
-    <w:p>
-      <w:pPr>
-        <w:pStyle w:val="Textkrper22"/>
-        <w:tabs>
-          <w:tab w:val="left" w:pos="1098"/>
-          <w:tab w:val="left" w:pos="1211"/>
-        </w:tabs>
-        <w:spacing w:before="60" w:after="180"/>
-      </w:pPr>
-      <w:r>
-        <w:rPr>
-          <w:noProof/>
-        </w:rPr>
-        <w:drawing>
-          <wp:inline distT="0" distB="0" distL="0" distR="0">
-            <wp:extent cx="4320540" cy="3086100"/>
-            <wp:effectExtent l="0" t="0" r="0" b="0"/>
-            <wp:docPr id="1" name="Bild 2"/>
-            <wp:cNvGraphicFramePr>
-              <a:graphicFrameLocks xmlns:a="http://schemas.openxmlformats.org/drawingml/2006/main" noChangeAspect="1"/>
-            </wp:cNvGraphicFramePr>
-            <a:graphic xmlns:a="http://schemas.openxmlformats.org/drawingml/2006/main">
-              <a:graphicData uri="http://schemas.openxmlformats.org/drawingml/2006/picture">
-                <pic:pic xmlns:pic="http://schemas.openxmlformats.org/drawingml/2006/picture">
-                  <pic:nvPicPr>
-                    <pic:cNvPr id="0" name="Picture 2"/>
-                    <pic:cNvPicPr>
-                      <a:picLocks noChangeAspect="1" noChangeArrowheads="1"/>
-                    </pic:cNvPicPr>
-                  </pic:nvPicPr>
-                  <pic:blipFill>
-                    <a:blip r:embed="rId16">
-                      <a:extLst>
-                        <a:ext uri="{28A0092B-C50C-407E-A947-70E740481C1C}">
-                          <a14:useLocalDpi xmlns:a14="http://schemas.microsoft.com/office/drawing/2010/main" val="0"/>
-                        </a:ext>
-                      </a:extLst>
-                    </a:blip>
-                    <a:stretch>
-                      <a:fillRect/>
-                    </a:stretch>
-                  </pic:blipFill>
-                  <pic:spPr bwMode="auto">
-                    <a:xfrm>
-                      <a:off x="0" y="0"/>
-                      <a:ext cx="4320540" cy="3086100"/>
-                    </a:xfrm>
-                    <a:prstGeom prst="rect">
-                      <a:avLst/>
-                    </a:prstGeom>
-                    <a:noFill/>
-                    <a:ln w="9525">
-                      <a:noFill/>
-                      <a:miter lim="800000"/>
-                      <a:headEnd/>
-                      <a:tailEnd/>
-                    </a:ln>
-                  </pic:spPr>
-                </pic:pic>
-              </a:graphicData>
-            </a:graphic>
-          </wp:inline>
-        </w:drawing>
-      </w:r>
-    </w:p>
-    <w:p>
-      <w:pPr>
-        <w:pStyle w:val="Textkrper22"/>
-        <w:tabs>
-          <w:tab w:val="left" w:pos="1098"/>
-          <w:tab w:val="left" w:pos="1211"/>
-        </w:tabs>
-        <w:spacing w:before="60" w:after="180"/>
-        <w:ind w:left="0"/>
-        <w:rPr>
-          <w:lang w:val="en-US"/>
-        </w:rPr>
-      </w:pPr>
-    </w:p>
-    <w:p>
-      <w:pPr>
-        <w:pStyle w:val="Textkrper22"/>
-        <w:tabs>
-          <w:tab w:val="left" w:pos="1098"/>
-          <w:tab w:val="left" w:pos="1211"/>
-        </w:tabs>
-        <w:spacing w:before="60" w:after="180"/>
-        <w:rPr>
-          <w:lang w:val="en-US"/>
-        </w:rPr>
-      </w:pPr>
-      <w:r>
-        <w:rPr>
-          <w:lang w:val="en-US"/>
-        </w:rPr>
-        <w:t>You can enter 2 reasons for you</w:t>
-      </w:r>
-      <w:r>
-        <w:rPr>
-          <w:lang w:val="en-US"/>
-        </w:rPr>
-        <w:t>r</w:t>
-      </w:r>
-      <w:r>
-        <w:rPr>
-          <w:lang w:val="en-US"/>
-        </w:rPr>
-        <w:t xml:space="preserve"> transaction, which will then be displayed in the regarding </w:t>
-      </w:r>
-      <w:r>
-        <w:rPr>
-          <w:lang w:val="en-US"/>
-        </w:rPr>
-        <w:t>order. You have access to some placeholders, which you can see below.</w:t>
-      </w:r>
-    </w:p>
-    <w:p>
-      <w:pPr>
-        <w:pStyle w:val="Textkrper22"/>
-        <w:tabs>
-          <w:tab w:val="left" w:pos="1098"/>
-          <w:tab w:val="left" w:pos="1211"/>
-        </w:tabs>
-        <w:spacing w:before="60" w:after="180"/>
-        <w:rPr>
-          <w:lang w:val="en-US"/>
-        </w:rPr>
-      </w:pPr>
-      <w:r>
-        <w:rPr>
-          <w:lang w:val="en-US"/>
-        </w:rPr>
-        <w:lastRenderedPageBreak/>
-        <w:t xml:space="preserve"> </w:t>
-      </w:r>
-      <w:r>
-        <w:rPr>
-          <w:noProof/>
-        </w:rPr>
-        <w:drawing>
-          <wp:inline distT="0" distB="0" distL="0" distR="0">
-            <wp:extent cx="4714875" cy="3302635"/>
-            <wp:effectExtent l="19050" t="0" r="9525" b="0"/>
-            <wp:docPr id="3" name="Grafik 2" descr="screen1.png"/>
-            <wp:cNvGraphicFramePr>
-              <a:graphicFrameLocks xmlns:a="http://schemas.openxmlformats.org/drawingml/2006/main" noChangeAspect="1"/>
-            </wp:cNvGraphicFramePr>
-            <a:graphic xmlns:a="http://schemas.openxmlformats.org/drawingml/2006/main">
-              <a:graphicData uri="http://schemas.openxmlformats.org/drawingml/2006/picture">
-                <pic:pic xmlns:pic="http://schemas.openxmlformats.org/drawingml/2006/picture">
-                  <pic:nvPicPr>
-                    <pic:cNvPr id="0" name="screen1.png"/>
+                    <pic:cNvPr id="1" name=""/>
                     <pic:cNvPicPr/>
                   </pic:nvPicPr>
                   <pic:blipFill>
-                    <a:blip r:embed="rId17" cstate="print"/>
+                    <a:blip r:embed="rId16"/>
                     <a:stretch>
                       <a:fillRect/>
                     </a:stretch>
@@ -6915,7 +6235,7 @@
                   <pic:spPr>
                     <a:xfrm>
                       <a:off x="0" y="0"/>
-                      <a:ext cx="4714875" cy="3302635"/>
+                      <a:ext cx="4656033" cy="3464399"/>
                     </a:xfrm>
                     <a:prstGeom prst="rect">
                       <a:avLst/>
@@ -6931,15 +6251,114 @@
     <w:p>
       <w:pPr>
         <w:pStyle w:val="Textkrper22"/>
+        <w:numPr>
+          <w:ilvl w:val="0"/>
+          <w:numId w:val="46"/>
+        </w:numPr>
         <w:tabs>
           <w:tab w:val="left" w:pos="1098"/>
           <w:tab w:val="left" w:pos="1211"/>
         </w:tabs>
         <w:spacing w:before="60" w:after="180"/>
         <w:rPr>
-          <w:lang w:val="en-US"/>
-        </w:rPr>
-      </w:pPr>
+          <w:iCs/>
+          <w:lang w:val="en-US"/>
+        </w:rPr>
+      </w:pPr>
+      <w:r>
+        <w:rPr>
+          <w:iCs/>
+          <w:lang w:val="en-US"/>
+        </w:rPr>
+        <w:t xml:space="preserve">Now you can configure your new payment-method </w:t>
+      </w:r>
+      <w:r>
+        <w:rPr>
+          <w:iCs/>
+          <w:lang w:val="en-US"/>
+        </w:rPr>
+        <w:t>SOFORT.</w:t>
+      </w:r>
+      <w:r>
+        <w:rPr>
+          <w:iCs/>
+          <w:lang w:val="en-US"/>
+        </w:rPr>
+        <w:t xml:space="preserve"> in your shop. </w:t>
+      </w:r>
+      <w:r>
+        <w:rPr>
+          <w:iCs/>
+          <w:lang w:val="en-US"/>
+        </w:rPr>
+        <w:t>This contains assignments of countries, user</w:t>
+      </w:r>
+      <w:r>
+        <w:rPr>
+          <w:iCs/>
+          <w:lang w:val="en-US"/>
+        </w:rPr>
+        <w:t>-</w:t>
+      </w:r>
+      <w:r>
+        <w:rPr>
+          <w:iCs/>
+          <w:lang w:val="en-US"/>
+        </w:rPr>
+        <w:t>groups and shippin</w:t>
+      </w:r>
+      <w:r>
+        <w:rPr>
+          <w:iCs/>
+          <w:lang w:val="en-US"/>
+        </w:rPr>
+        <w:t>g</w:t>
+      </w:r>
+      <w:r>
+        <w:rPr>
+          <w:iCs/>
+          <w:lang w:val="en-US"/>
+        </w:rPr>
+        <w:t>-methods</w:t>
+      </w:r>
+      <w:r>
+        <w:rPr>
+          <w:iCs/>
+          <w:lang w:val="en-US"/>
+        </w:rPr>
+        <w:t xml:space="preserve">. </w:t>
+      </w:r>
+      <w:r>
+        <w:rPr>
+          <w:iCs/>
+          <w:lang w:val="en-US"/>
+        </w:rPr>
+        <w:br/>
+        <w:t>In the unlikely event if there is no payment-method SOFORT</w:t>
+      </w:r>
+      <w:r>
+        <w:rPr>
+          <w:iCs/>
+          <w:lang w:val="en-US"/>
+        </w:rPr>
+        <w:t>.</w:t>
+      </w:r>
+      <w:r>
+        <w:rPr>
+          <w:iCs/>
+          <w:lang w:val="en-US"/>
+        </w:rPr>
+        <w:t xml:space="preserve">, you can created it manually by running the SQL-Statements of the file </w:t>
+      </w:r>
+      <w:proofErr w:type="spellStart"/>
+      <w:r>
+        <w:rPr>
+          <w:iCs/>
+          <w:lang w:val="en-US"/>
+        </w:rPr>
+        <w:t>Install.sql</w:t>
+      </w:r>
+      <w:proofErr w:type="spellEnd"/>
     </w:p>
     <w:p>
       <w:pPr>
@@ -6950,39 +6369,10 @@
         </w:tabs>
         <w:spacing w:before="60" w:after="180"/>
         <w:rPr>
-          <w:lang w:val="en-US"/>
-        </w:rPr>
-      </w:pPr>
-      <w:r>
-        <w:rPr>
-          <w:lang w:val="en-US"/>
-        </w:rPr>
-        <w:t>You also have the option to choose, what will happen with canceled orders. Either you cho</w:t>
-      </w:r>
-      <w:r>
-        <w:rPr>
-          <w:lang w:val="en-US"/>
-        </w:rPr>
-        <w:t>o</w:t>
-      </w:r>
-      <w:r>
-        <w:rPr>
-          <w:lang w:val="en-US"/>
-        </w:rPr>
-        <w:t xml:space="preserve">se “Cancel” (default) or “Delete”. Canceled orders will be grayed out </w:t>
-      </w:r>
-      <w:r>
-        <w:rPr>
-          <w:lang w:val="en-US"/>
-        </w:rPr>
-        <w:t xml:space="preserve">in </w:t>
-      </w:r>
-      <w:r>
-        <w:rPr>
-          <w:lang w:val="en-US"/>
-        </w:rPr>
-        <w:t xml:space="preserve">the order overview and will keep the order-number for references. Deleting canceled orders will remove the orders permanently. </w:t>
-      </w:r>
+          <w:iCs/>
+          <w:lang w:val="en-US"/>
+        </w:rPr>
+      </w:pPr>
     </w:p>
     <w:p>
       <w:pPr>
@@ -6993,18 +6383,425 @@
         </w:tabs>
         <w:spacing w:before="60" w:after="180"/>
         <w:rPr>
-          <w:lang w:val="en-US"/>
-        </w:rPr>
+          <w:iCs/>
+          <w:u w:val="single"/>
+          <w:lang w:val="en-US"/>
+        </w:rPr>
+      </w:pPr>
+      <w:r>
+        <w:rPr>
+          <w:iCs/>
+          <w:u w:val="single"/>
+          <w:lang w:val="en-US"/>
+        </w:rPr>
+        <w:t>The interface is now ready for use</w:t>
+      </w:r>
+      <w:r>
+        <w:rPr>
+          <w:iCs/>
+          <w:u w:val="single"/>
+          <w:lang w:val="en-US"/>
+        </w:rPr>
+        <w:t xml:space="preserve">! </w:t>
+      </w:r>
+    </w:p>
+    <w:p>
+      <w:pPr>
+        <w:pStyle w:val="Textkrper22"/>
+        <w:tabs>
+          <w:tab w:val="left" w:pos="1098"/>
+          <w:tab w:val="left" w:pos="1211"/>
+        </w:tabs>
+        <w:spacing w:before="60" w:after="180"/>
+        <w:rPr>
+          <w:iCs/>
+          <w:lang w:val="en-US"/>
+        </w:rPr>
+      </w:pPr>
+    </w:p>
+    <w:p>
+      <w:pPr>
+        <w:pStyle w:val="berschrift2"/>
+        <w:keepNext/>
+        <w:numPr>
+          <w:ilvl w:val="1"/>
+          <w:numId w:val="0"/>
+        </w:numPr>
+        <w:tabs>
+          <w:tab w:val="left" w:pos="851"/>
+        </w:tabs>
+        <w:overflowPunct w:val="0"/>
+        <w:autoSpaceDE w:val="0"/>
+        <w:autoSpaceDN w:val="0"/>
+        <w:adjustRightInd w:val="0"/>
+        <w:spacing w:before="360" w:after="0" w:line="280" w:lineRule="atLeast"/>
+        <w:ind w:left="851" w:right="1134" w:hanging="851"/>
+        <w:jc w:val="both"/>
+        <w:textAlignment w:val="baseline"/>
+      </w:pPr>
+      <w:bookmarkStart w:id="16" w:name="_Toc460413050"/>
+      <w:r>
+        <w:t>T</w:t>
+      </w:r>
+      <w:r>
+        <w:t>esting interface</w:t>
+      </w:r>
+      <w:bookmarkEnd w:id="16"/>
+    </w:p>
+    <w:p>
+      <w:pPr>
+        <w:pStyle w:val="Textkrper22"/>
+        <w:tabs>
+          <w:tab w:val="left" w:pos="1098"/>
+          <w:tab w:val="left" w:pos="1211"/>
+        </w:tabs>
+        <w:spacing w:before="60" w:after="180"/>
+        <w:rPr>
+          <w:lang w:val="en-US"/>
+        </w:rPr>
+      </w:pPr>
+      <w:r>
+        <w:rPr>
+          <w:lang w:val="en-US"/>
+        </w:rPr>
+        <w:t>The installation is complete. Please check the interface on your system.</w:t>
+      </w:r>
+    </w:p>
+    <w:p>
+      <w:pPr>
+        <w:pStyle w:val="Textkrper22"/>
+        <w:tabs>
+          <w:tab w:val="left" w:pos="1098"/>
+          <w:tab w:val="left" w:pos="1211"/>
+        </w:tabs>
+        <w:spacing w:before="60" w:after="180"/>
+        <w:rPr>
+          <w:lang w:val="en-US"/>
+        </w:rPr>
+      </w:pPr>
+      <w:r>
+        <w:rPr>
+          <w:lang w:val="en-US"/>
+        </w:rPr>
+        <w:t xml:space="preserve">We recommend that you now perform a transfer in test mode, in which there is no genuine transaction. To do this, </w:t>
+      </w:r>
+      <w:r>
+        <w:rPr>
+          <w:lang w:val="en-US"/>
+        </w:rPr>
+        <w:t>sign in</w:t>
+      </w:r>
+      <w:r>
+        <w:rPr>
+          <w:lang w:val="en-US"/>
+        </w:rPr>
+        <w:t xml:space="preserve"> </w:t>
+      </w:r>
+      <w:r>
+        <w:rPr>
+          <w:lang w:val="en-US"/>
+        </w:rPr>
+        <w:t>in</w:t>
+      </w:r>
+      <w:r>
+        <w:rPr>
+          <w:lang w:val="en-US"/>
+        </w:rPr>
+        <w:t>to your project at sofort.com and activate the test mode for you</w:t>
+      </w:r>
+      <w:r>
+        <w:rPr>
+          <w:lang w:val="en-US"/>
+        </w:rPr>
+        <w:t>r</w:t>
+      </w:r>
+      <w:r>
+        <w:rPr>
+          <w:lang w:val="en-US"/>
+        </w:rPr>
+        <w:t xml:space="preserve"> project in the quick settings (the information that you need for the test order, you will also find here). After a successful test run, </w:t>
+      </w:r>
+      <w:r>
+        <w:rPr>
+          <w:lang w:val="en-US"/>
+        </w:rPr>
+        <w:t>you</w:t>
+      </w:r>
+      <w:r>
+        <w:rPr>
+          <w:lang w:val="en-US"/>
+        </w:rPr>
+        <w:t xml:space="preserve"> should turn off the test mode.</w:t>
+      </w:r>
+    </w:p>
+    <w:p>
+      <w:pPr>
+        <w:pStyle w:val="Textkrper22"/>
+        <w:tabs>
+          <w:tab w:val="left" w:pos="1098"/>
+          <w:tab w:val="left" w:pos="1211"/>
+        </w:tabs>
+        <w:spacing w:before="60" w:after="180"/>
+        <w:rPr>
+          <w:iCs/>
+          <w:lang w:val="en-US"/>
+        </w:rPr>
+      </w:pPr>
+    </w:p>
+    <w:p>
+      <w:pPr>
+        <w:spacing w:before="60" w:after="180"/>
+      </w:pPr>
+    </w:p>
+    <w:p>
+      <w:pPr>
+        <w:pStyle w:val="berschrift1"/>
+        <w:keepNext/>
+        <w:pageBreakBefore w:val="0"/>
+        <w:tabs>
+          <w:tab w:val="left" w:pos="851"/>
+        </w:tabs>
+        <w:overflowPunct w:val="0"/>
+        <w:autoSpaceDE w:val="0"/>
+        <w:autoSpaceDN w:val="0"/>
+        <w:adjustRightInd w:val="0"/>
+        <w:spacing w:before="240" w:after="120" w:line="280" w:lineRule="atLeast"/>
+        <w:ind w:left="851" w:right="1134" w:hanging="851"/>
+        <w:contextualSpacing w:val="0"/>
+        <w:jc w:val="both"/>
+        <w:textAlignment w:val="baseline"/>
+      </w:pPr>
+      <w:bookmarkStart w:id="17" w:name="_Toc460413051"/>
+      <w:r>
+        <w:lastRenderedPageBreak/>
+        <w:t>Configuration/</w:t>
+      </w:r>
+      <w:r>
+        <w:t>Administration</w:t>
+      </w:r>
+      <w:bookmarkEnd w:id="17"/>
+    </w:p>
+    <w:p>
+      <w:pPr>
+        <w:pStyle w:val="Textkrper22"/>
+        <w:tabs>
+          <w:tab w:val="left" w:pos="1098"/>
+          <w:tab w:val="left" w:pos="1211"/>
+        </w:tabs>
+        <w:spacing w:before="60" w:after="180"/>
+        <w:rPr>
+          <w:lang w:val="en-US"/>
+        </w:rPr>
+      </w:pPr>
+      <w:r>
+        <w:rPr>
+          <w:lang w:val="en-US"/>
+        </w:rPr>
+        <w:t>After the installation, some new functions are now available in the admin</w:t>
+      </w:r>
+      <w:r>
+        <w:rPr>
+          <w:lang w:val="en-US"/>
+        </w:rPr>
+        <w:t>istration</w:t>
+      </w:r>
+      <w:r>
+        <w:rPr>
+          <w:lang w:val="en-US"/>
+        </w:rPr>
+        <w:t>-area of your shop</w:t>
+      </w:r>
+      <w:r>
+        <w:rPr>
+          <w:lang w:val="en-US"/>
+        </w:rPr>
+        <w:t>:</w:t>
+      </w:r>
+      <w:r>
+        <w:rPr>
+          <w:lang w:val="en-US"/>
+        </w:rPr>
+        <w:t xml:space="preserve"> </w:t>
+      </w:r>
+    </w:p>
+    <w:p>
+      <w:pPr>
+        <w:pStyle w:val="berschrift2"/>
+        <w:keepNext/>
+        <w:numPr>
+          <w:ilvl w:val="1"/>
+          <w:numId w:val="0"/>
+        </w:numPr>
+        <w:tabs>
+          <w:tab w:val="left" w:pos="851"/>
+        </w:tabs>
+        <w:overflowPunct w:val="0"/>
+        <w:autoSpaceDE w:val="0"/>
+        <w:autoSpaceDN w:val="0"/>
+        <w:adjustRightInd w:val="0"/>
+        <w:spacing w:before="360" w:after="0" w:line="280" w:lineRule="atLeast"/>
+        <w:ind w:left="851" w:right="1134" w:hanging="851"/>
+        <w:jc w:val="both"/>
+        <w:textAlignment w:val="baseline"/>
+      </w:pPr>
+      <w:bookmarkStart w:id="18" w:name="_Toc460413052"/>
+      <w:r>
+        <w:t>Modul</w:t>
+      </w:r>
+      <w:r>
+        <w:t>e</w:t>
+      </w:r>
+      <w:r>
+        <w:t>-</w:t>
+      </w:r>
+      <w:r>
+        <w:t>Settings</w:t>
+      </w:r>
+      <w:bookmarkEnd w:id="18"/>
+    </w:p>
+    <w:p>
+      <w:pPr>
+        <w:pStyle w:val="Textkrper22"/>
+        <w:tabs>
+          <w:tab w:val="left" w:pos="1098"/>
+          <w:tab w:val="left" w:pos="1211"/>
+        </w:tabs>
+        <w:spacing w:before="60" w:after="180"/>
+        <w:rPr>
+          <w:lang w:val="en-US"/>
+        </w:rPr>
+      </w:pPr>
+      <w:r>
+        <w:rPr>
+          <w:lang w:val="en-US"/>
+        </w:rPr>
+        <w:t>At</w:t>
+      </w:r>
+      <w:r>
+        <w:rPr>
+          <w:lang w:val="en-US"/>
+        </w:rPr>
+        <w:t xml:space="preserve"> </w:t>
+      </w:r>
+      <w:r>
+        <w:rPr>
+          <w:lang w:val="en-US"/>
+        </w:rPr>
+        <w:t>Extensions</w:t>
+      </w:r>
+      <w:r>
+        <w:rPr>
+          <w:lang w:val="en-US"/>
+        </w:rPr>
+        <w:t>-&gt;Modules-&gt;</w:t>
+      </w:r>
+      <w:proofErr w:type="spellStart"/>
+      <w:r>
+        <w:rPr>
+          <w:lang w:val="en-US"/>
+        </w:rPr>
+        <w:t>tronet</w:t>
+      </w:r>
+      <w:proofErr w:type="spellEnd"/>
+      <w:r>
+        <w:rPr>
+          <w:lang w:val="en-US"/>
+        </w:rPr>
+        <w:t xml:space="preserve"> </w:t>
+      </w:r>
+      <w:proofErr w:type="spellStart"/>
+      <w:r>
+        <w:rPr>
+          <w:lang w:val="en-US"/>
+        </w:rPr>
+        <w:t>S</w:t>
+      </w:r>
+      <w:r>
+        <w:rPr>
+          <w:lang w:val="en-US"/>
+        </w:rPr>
+        <w:t>ofort</w:t>
+      </w:r>
+      <w:proofErr w:type="spellEnd"/>
+      <w:r>
+        <w:rPr>
+          <w:lang w:val="en-US"/>
+        </w:rPr>
+        <w:t xml:space="preserve">. </w:t>
+      </w:r>
+      <w:r>
+        <w:rPr>
+          <w:lang w:val="en-US"/>
+        </w:rPr>
+        <w:t>-&gt;settings you can set a new configuration-</w:t>
+      </w:r>
+      <w:r>
+        <w:rPr>
+          <w:lang w:val="en-US"/>
+        </w:rPr>
+        <w:t>k</w:t>
+      </w:r>
+      <w:r>
+        <w:rPr>
+          <w:lang w:val="en-US"/>
+        </w:rPr>
+        <w:t xml:space="preserve">ey to connect your </w:t>
+      </w:r>
+      <w:r>
+        <w:rPr>
+          <w:lang w:val="en-US"/>
+        </w:rPr>
+        <w:t>shop</w:t>
+      </w:r>
+      <w:r>
+        <w:rPr>
+          <w:lang w:val="en-US"/>
+        </w:rPr>
+        <w:t xml:space="preserve"> </w:t>
+      </w:r>
+      <w:r>
+        <w:rPr>
+          <w:lang w:val="en-US"/>
+        </w:rPr>
+        <w:t>to</w:t>
+      </w:r>
+      <w:r>
+        <w:rPr>
+          <w:lang w:val="en-US"/>
+        </w:rPr>
+        <w:t xml:space="preserve"> a different project at S</w:t>
+      </w:r>
+      <w:r>
+        <w:rPr>
+          <w:lang w:val="en-US"/>
+        </w:rPr>
+        <w:t>OFORT</w:t>
+      </w:r>
+      <w:r>
+        <w:rPr>
+          <w:lang w:val="en-US"/>
+        </w:rPr>
+        <w:t>.</w:t>
+      </w:r>
+    </w:p>
+    <w:p>
+      <w:pPr>
+        <w:pStyle w:val="Textkrper22"/>
+        <w:tabs>
+          <w:tab w:val="left" w:pos="1098"/>
+          <w:tab w:val="left" w:pos="1211"/>
+        </w:tabs>
+        <w:spacing w:before="60" w:after="180"/>
       </w:pPr>
       <w:r>
         <w:rPr>
           <w:noProof/>
         </w:rPr>
         <w:drawing>
-          <wp:inline distT="0" distB="0" distL="0" distR="0" wp14:anchorId="5B8C28BA" wp14:editId="2B035EA2">
-            <wp:extent cx="4619625" cy="1085850"/>
-            <wp:effectExtent l="19050" t="0" r="9525" b="0"/>
-            <wp:docPr id="4" name="Grafik 3" descr="sceren2.png"/>
+          <wp:inline distT="0" distB="0" distL="0" distR="0" wp14:anchorId="4EF03FB5" wp14:editId="4A2C0724">
+            <wp:extent cx="4646862" cy="3457575"/>
+            <wp:effectExtent l="0" t="0" r="0" b="0"/>
+            <wp:docPr id="1" name="Grafik 1"/>
             <wp:cNvGraphicFramePr>
               <a:graphicFrameLocks xmlns:a="http://schemas.openxmlformats.org/drawingml/2006/main" noChangeAspect="1"/>
             </wp:cNvGraphicFramePr>
@@ -7012,11 +6809,11 @@
               <a:graphicData uri="http://schemas.openxmlformats.org/drawingml/2006/picture">
                 <pic:pic xmlns:pic="http://schemas.openxmlformats.org/drawingml/2006/picture">
                   <pic:nvPicPr>
-                    <pic:cNvPr id="0" name="sceren2.png"/>
+                    <pic:cNvPr id="1" name=""/>
                     <pic:cNvPicPr/>
                   </pic:nvPicPr>
                   <pic:blipFill>
-                    <a:blip r:embed="rId18" cstate="print"/>
+                    <a:blip r:embed="rId16"/>
                     <a:stretch>
                       <a:fillRect/>
                     </a:stretch>
@@ -7024,7 +6821,7 @@
                   <pic:spPr>
                     <a:xfrm>
                       <a:off x="0" y="0"/>
-                      <a:ext cx="4620272" cy="1086002"/>
+                      <a:ext cx="4656033" cy="3464399"/>
                     </a:xfrm>
                     <a:prstGeom prst="rect">
                       <a:avLst/>
@@ -7045,6 +6842,226 @@
           <w:tab w:val="left" w:pos="1211"/>
         </w:tabs>
         <w:spacing w:before="60" w:after="180"/>
+        <w:ind w:left="0"/>
+        <w:rPr>
+          <w:lang w:val="en-US"/>
+        </w:rPr>
+      </w:pPr>
+    </w:p>
+    <w:p>
+      <w:pPr>
+        <w:pStyle w:val="Textkrper22"/>
+        <w:tabs>
+          <w:tab w:val="left" w:pos="1098"/>
+          <w:tab w:val="left" w:pos="1211"/>
+        </w:tabs>
+        <w:spacing w:before="60" w:after="180"/>
+        <w:rPr>
+          <w:lang w:val="en-US"/>
+        </w:rPr>
+      </w:pPr>
+      <w:r>
+        <w:rPr>
+          <w:lang w:val="en-US"/>
+        </w:rPr>
+        <w:t>You can enter 2 reasons for you</w:t>
+      </w:r>
+      <w:r>
+        <w:rPr>
+          <w:lang w:val="en-US"/>
+        </w:rPr>
+        <w:t>r</w:t>
+      </w:r>
+      <w:r>
+        <w:rPr>
+          <w:lang w:val="en-US"/>
+        </w:rPr>
+        <w:t xml:space="preserve"> transaction, which will then be displayed in the regarding </w:t>
+      </w:r>
+      <w:r>
+        <w:rPr>
+          <w:lang w:val="en-US"/>
+        </w:rPr>
+        <w:t>order. You have access to some placeholders, which you can see below.</w:t>
+      </w:r>
+    </w:p>
+    <w:p>
+      <w:pPr>
+        <w:pStyle w:val="Textkrper22"/>
+        <w:tabs>
+          <w:tab w:val="left" w:pos="1098"/>
+          <w:tab w:val="left" w:pos="1211"/>
+        </w:tabs>
+        <w:spacing w:before="60" w:after="180"/>
+        <w:rPr>
+          <w:lang w:val="en-US"/>
+        </w:rPr>
+      </w:pPr>
+      <w:r>
+        <w:rPr>
+          <w:lang w:val="en-US"/>
+        </w:rPr>
+        <w:lastRenderedPageBreak/>
+        <w:t xml:space="preserve"> </w:t>
+      </w:r>
+      <w:r>
+        <w:rPr>
+          <w:noProof/>
+        </w:rPr>
+        <w:drawing>
+          <wp:inline distT="0" distB="0" distL="0" distR="0" wp14:anchorId="56A8589E" wp14:editId="76B80DC9">
+            <wp:extent cx="5000000" cy="3923809"/>
+            <wp:effectExtent l="0" t="0" r="0" b="635"/>
+            <wp:docPr id="13" name="Grafik 13"/>
+            <wp:cNvGraphicFramePr>
+              <a:graphicFrameLocks xmlns:a="http://schemas.openxmlformats.org/drawingml/2006/main" noChangeAspect="1"/>
+            </wp:cNvGraphicFramePr>
+            <a:graphic xmlns:a="http://schemas.openxmlformats.org/drawingml/2006/main">
+              <a:graphicData uri="http://schemas.openxmlformats.org/drawingml/2006/picture">
+                <pic:pic xmlns:pic="http://schemas.openxmlformats.org/drawingml/2006/picture">
+                  <pic:nvPicPr>
+                    <pic:cNvPr id="1" name=""/>
+                    <pic:cNvPicPr/>
+                  </pic:nvPicPr>
+                  <pic:blipFill>
+                    <a:blip r:embed="rId17"/>
+                    <a:stretch>
+                      <a:fillRect/>
+                    </a:stretch>
+                  </pic:blipFill>
+                  <pic:spPr>
+                    <a:xfrm>
+                      <a:off x="0" y="0"/>
+                      <a:ext cx="5000000" cy="3923809"/>
+                    </a:xfrm>
+                    <a:prstGeom prst="rect">
+                      <a:avLst/>
+                    </a:prstGeom>
+                  </pic:spPr>
+                </pic:pic>
+              </a:graphicData>
+            </a:graphic>
+          </wp:inline>
+        </w:drawing>
+      </w:r>
+    </w:p>
+    <w:p>
+      <w:pPr>
+        <w:pStyle w:val="Textkrper22"/>
+        <w:tabs>
+          <w:tab w:val="left" w:pos="1098"/>
+          <w:tab w:val="left" w:pos="1211"/>
+        </w:tabs>
+        <w:spacing w:before="60" w:after="180"/>
+        <w:rPr>
+          <w:lang w:val="en-US"/>
+        </w:rPr>
+      </w:pPr>
+    </w:p>
+    <w:p>
+      <w:pPr>
+        <w:pStyle w:val="Textkrper22"/>
+        <w:tabs>
+          <w:tab w:val="left" w:pos="1098"/>
+          <w:tab w:val="left" w:pos="1211"/>
+        </w:tabs>
+        <w:spacing w:before="60" w:after="180"/>
+        <w:rPr>
+          <w:lang w:val="en-US"/>
+        </w:rPr>
+      </w:pPr>
+      <w:r>
+        <w:rPr>
+          <w:lang w:val="en-US"/>
+        </w:rPr>
+        <w:t>You also have the option to choose, what will happen with canceled orders. Either you cho</w:t>
+      </w:r>
+      <w:r>
+        <w:rPr>
+          <w:lang w:val="en-US"/>
+        </w:rPr>
+        <w:t>o</w:t>
+      </w:r>
+      <w:r>
+        <w:rPr>
+          <w:lang w:val="en-US"/>
+        </w:rPr>
+        <w:t xml:space="preserve">se “Cancel” (default) or “Delete”. Canceled orders will be grayed out </w:t>
+      </w:r>
+      <w:r>
+        <w:rPr>
+          <w:lang w:val="en-US"/>
+        </w:rPr>
+        <w:t xml:space="preserve">in </w:t>
+      </w:r>
+      <w:r>
+        <w:rPr>
+          <w:lang w:val="en-US"/>
+        </w:rPr>
+        <w:t xml:space="preserve">the order overview and will keep the order-number for references. Deleting canceled orders will remove the orders permanently. </w:t>
+      </w:r>
+    </w:p>
+    <w:p>
+      <w:pPr>
+        <w:pStyle w:val="Textkrper22"/>
+        <w:tabs>
+          <w:tab w:val="left" w:pos="1098"/>
+          <w:tab w:val="left" w:pos="1211"/>
+        </w:tabs>
+        <w:spacing w:before="60" w:after="180"/>
+        <w:rPr>
+          <w:lang w:val="en-US"/>
+        </w:rPr>
+      </w:pPr>
+      <w:r>
+        <w:rPr>
+          <w:noProof/>
+        </w:rPr>
+        <w:drawing>
+          <wp:inline distT="0" distB="0" distL="0" distR="0" wp14:anchorId="66A1A0A9" wp14:editId="1F332361">
+            <wp:extent cx="3409524" cy="695238"/>
+            <wp:effectExtent l="0" t="0" r="635" b="0"/>
+            <wp:docPr id="14" name="Grafik 14"/>
+            <wp:cNvGraphicFramePr>
+              <a:graphicFrameLocks xmlns:a="http://schemas.openxmlformats.org/drawingml/2006/main" noChangeAspect="1"/>
+            </wp:cNvGraphicFramePr>
+            <a:graphic xmlns:a="http://schemas.openxmlformats.org/drawingml/2006/main">
+              <a:graphicData uri="http://schemas.openxmlformats.org/drawingml/2006/picture">
+                <pic:pic xmlns:pic="http://schemas.openxmlformats.org/drawingml/2006/picture">
+                  <pic:nvPicPr>
+                    <pic:cNvPr id="1" name=""/>
+                    <pic:cNvPicPr/>
+                  </pic:nvPicPr>
+                  <pic:blipFill>
+                    <a:blip r:embed="rId18"/>
+                    <a:stretch>
+                      <a:fillRect/>
+                    </a:stretch>
+                  </pic:blipFill>
+                  <pic:spPr>
+                    <a:xfrm>
+                      <a:off x="0" y="0"/>
+                      <a:ext cx="3409524" cy="695238"/>
+                    </a:xfrm>
+                    <a:prstGeom prst="rect">
+                      <a:avLst/>
+                    </a:prstGeom>
+                  </pic:spPr>
+                </pic:pic>
+              </a:graphicData>
+            </a:graphic>
+          </wp:inline>
+        </w:drawing>
+      </w:r>
+    </w:p>
+    <w:p>
+      <w:pPr>
+        <w:pStyle w:val="Textkrper22"/>
+        <w:tabs>
+          <w:tab w:val="left" w:pos="1098"/>
+          <w:tab w:val="left" w:pos="1211"/>
+        </w:tabs>
+        <w:spacing w:before="60" w:after="180"/>
         <w:rPr>
           <w:lang w:val="en-US"/>
         </w:rPr>
@@ -7175,10 +7192,19 @@
       </w:r>
       <w:proofErr w:type="spellEnd"/>
       <w:r>
-        <w:t xml:space="preserve"> SOFORT Banking” and contains in version</w:t>
+        <w:t xml:space="preserve"> </w:t>
+      </w:r>
+      <w:r>
+        <w:t>Pay Now.</w:t>
+      </w:r>
+      <w:r>
+        <w:t>” and contains in version</w:t>
       </w:r>
       <w:r>
         <w:t xml:space="preserve"> 7.0.0</w:t>
+      </w:r>
+      <w:r>
+        <w:t xml:space="preserve"> and higher</w:t>
       </w:r>
       <w:r>
         <w:t xml:space="preserve"> a manual update check.</w:t>
@@ -7195,10 +7221,10 @@
         </w:rPr>
         <w:lastRenderedPageBreak/>
         <w:drawing>
-          <wp:inline distT="0" distB="0" distL="0" distR="0" wp14:anchorId="380D31E5" wp14:editId="1189B9C5">
-            <wp:extent cx="5417167" cy="3152775"/>
+          <wp:inline distT="0" distB="0" distL="0" distR="0" wp14:anchorId="0377CEF8" wp14:editId="6B88D25A">
+            <wp:extent cx="4719021" cy="3105150"/>
             <wp:effectExtent l="0" t="0" r="0" b="0"/>
-            <wp:docPr id="6" name="Grafik 6"/>
+            <wp:docPr id="7" name="Grafik 7"/>
             <wp:cNvGraphicFramePr>
               <a:graphicFrameLocks xmlns:a="http://schemas.openxmlformats.org/drawingml/2006/main" noChangeAspect="1"/>
             </wp:cNvGraphicFramePr>
@@ -7218,7 +7244,7 @@
                   <pic:spPr>
                     <a:xfrm>
                       <a:off x="0" y="0"/>
-                      <a:ext cx="5421663" cy="3155391"/>
+                      <a:ext cx="4739756" cy="3118794"/>
                     </a:xfrm>
                     <a:prstGeom prst="rect">
                       <a:avLst/>
@@ -7366,10 +7392,10 @@
           <w:noProof/>
         </w:rPr>
         <w:drawing>
-          <wp:inline distT="0" distB="0" distL="0" distR="0">
-            <wp:extent cx="4686300" cy="2371725"/>
-            <wp:effectExtent l="19050" t="0" r="0" b="0"/>
-            <wp:docPr id="9" name="Bild 9"/>
+          <wp:inline distT="0" distB="0" distL="0" distR="0" wp14:anchorId="50FE3026" wp14:editId="2D701C54">
+            <wp:extent cx="4781550" cy="2760867"/>
+            <wp:effectExtent l="0" t="0" r="0" b="0"/>
+            <wp:docPr id="10" name="Grafik 10"/>
             <wp:cNvGraphicFramePr>
               <a:graphicFrameLocks xmlns:a="http://schemas.openxmlformats.org/drawingml/2006/main" noChangeAspect="1"/>
             </wp:cNvGraphicFramePr>
@@ -7377,33 +7403,23 @@
               <a:graphicData uri="http://schemas.openxmlformats.org/drawingml/2006/picture">
                 <pic:pic xmlns:pic="http://schemas.openxmlformats.org/drawingml/2006/picture">
                   <pic:nvPicPr>
-                    <pic:cNvPr id="0" name="Picture 9"/>
-                    <pic:cNvPicPr>
-                      <a:picLocks noChangeAspect="1" noChangeArrowheads="1"/>
-                    </pic:cNvPicPr>
+                    <pic:cNvPr id="1" name=""/>
+                    <pic:cNvPicPr/>
                   </pic:nvPicPr>
                   <pic:blipFill>
-                    <a:blip r:embed="rId20" cstate="print"/>
-                    <a:srcRect/>
+                    <a:blip r:embed="rId20"/>
                     <a:stretch>
                       <a:fillRect/>
                     </a:stretch>
                   </pic:blipFill>
-                  <pic:spPr bwMode="auto">
+                  <pic:spPr>
                     <a:xfrm>
                       <a:off x="0" y="0"/>
-                      <a:ext cx="4686300" cy="2371725"/>
+                      <a:ext cx="4789598" cy="2765514"/>
                     </a:xfrm>
                     <a:prstGeom prst="rect">
                       <a:avLst/>
                     </a:prstGeom>
-                    <a:noFill/>
-                    <a:ln w="9525">
-                      <a:noFill/>
-                      <a:miter lim="800000"/>
-                      <a:headEnd/>
-                      <a:tailEnd/>
-                    </a:ln>
                   </pic:spPr>
                 </pic:pic>
               </a:graphicData>
@@ -7623,10 +7639,10 @@
           <w:noProof/>
         </w:rPr>
         <w:drawing>
-          <wp:inline distT="0" distB="0" distL="0" distR="0">
-            <wp:extent cx="5162550" cy="2649269"/>
+          <wp:inline distT="0" distB="0" distL="0" distR="0" wp14:anchorId="096BE494" wp14:editId="07E0B289">
+            <wp:extent cx="5939790" cy="2405380"/>
             <wp:effectExtent l="0" t="0" r="0" b="0"/>
-            <wp:docPr id="7" name="Bild 5"/>
+            <wp:docPr id="11" name="Grafik 11"/>
             <wp:cNvGraphicFramePr>
               <a:graphicFrameLocks xmlns:a="http://schemas.openxmlformats.org/drawingml/2006/main" noChangeAspect="1"/>
             </wp:cNvGraphicFramePr>
@@ -7634,38 +7650,23 @@
               <a:graphicData uri="http://schemas.openxmlformats.org/drawingml/2006/picture">
                 <pic:pic xmlns:pic="http://schemas.openxmlformats.org/drawingml/2006/picture">
                   <pic:nvPicPr>
-                    <pic:cNvPr id="0" name="Picture 5"/>
-                    <pic:cNvPicPr>
-                      <a:picLocks noChangeAspect="1" noChangeArrowheads="1"/>
-                    </pic:cNvPicPr>
+                    <pic:cNvPr id="1" name=""/>
+                    <pic:cNvPicPr/>
                   </pic:nvPicPr>
                   <pic:blipFill>
-                    <a:blip r:embed="rId23">
-                      <a:extLst>
-                        <a:ext uri="{28A0092B-C50C-407E-A947-70E740481C1C}">
-                          <a14:useLocalDpi xmlns:a14="http://schemas.microsoft.com/office/drawing/2010/main" val="0"/>
-                        </a:ext>
-                      </a:extLst>
-                    </a:blip>
+                    <a:blip r:embed="rId23"/>
                     <a:stretch>
                       <a:fillRect/>
                     </a:stretch>
                   </pic:blipFill>
-                  <pic:spPr bwMode="auto">
+                  <pic:spPr>
                     <a:xfrm>
                       <a:off x="0" y="0"/>
-                      <a:ext cx="5162550" cy="2649269"/>
+                      <a:ext cx="5939790" cy="2405380"/>
                     </a:xfrm>
                     <a:prstGeom prst="rect">
                       <a:avLst/>
                     </a:prstGeom>
-                    <a:noFill/>
-                    <a:ln w="9525">
-                      <a:noFill/>
-                      <a:miter lim="800000"/>
-                      <a:headEnd/>
-                      <a:tailEnd/>
-                    </a:ln>
                   </pic:spPr>
                 </pic:pic>
               </a:graphicData>
@@ -7683,21 +7684,9 @@
         </w:tabs>
         <w:spacing w:before="60" w:after="180"/>
         <w:rPr>
-          <w:noProof/>
-        </w:rPr>
-      </w:pPr>
-      <w:r>
-        <w:rPr>
-          <w:lang w:val="en-US"/>
-        </w:rPr>
-        <w:t>Click on “Edit”.</w:t>
-      </w:r>
-      <w:r>
-        <w:rPr>
-          <w:noProof/>
-        </w:rPr>
-        <w:t xml:space="preserve"> </w:t>
-      </w:r>
+          <w:lang w:val="en-US"/>
+        </w:rPr>
+      </w:pPr>
     </w:p>
     <w:p>
       <w:pPr>
@@ -7711,16 +7700,81 @@
           <w:lang w:val="en-US"/>
         </w:rPr>
       </w:pPr>
-      <w:r>
+    </w:p>
+    <w:p>
+      <w:pPr>
+        <w:pStyle w:val="Textkrper22"/>
+        <w:tabs>
+          <w:tab w:val="left" w:pos="1098"/>
+          <w:tab w:val="left" w:pos="1211"/>
+        </w:tabs>
+        <w:spacing w:before="60" w:after="180"/>
+        <w:rPr>
+          <w:lang w:val="en-US"/>
+        </w:rPr>
+      </w:pPr>
+    </w:p>
+    <w:p>
+      <w:pPr>
+        <w:spacing w:line="276" w:lineRule="auto"/>
+        <w:rPr>
+          <w:rFonts w:asciiTheme="minorHAnsi" w:eastAsia="Times New Roman" w:hAnsiTheme="minorHAnsi" w:cs="Times New Roman"/>
+          <w:color w:val="auto"/>
+          <w:szCs w:val="20"/>
+          <w:lang w:eastAsia="de-DE" w:bidi="ar-SA"/>
+        </w:rPr>
+      </w:pPr>
+      <w:r>
+        <w:br w:type="page"/>
+      </w:r>
+    </w:p>
+    <w:p>
+      <w:pPr>
+        <w:pStyle w:val="Textkrper22"/>
+        <w:tabs>
+          <w:tab w:val="left" w:pos="1098"/>
+          <w:tab w:val="left" w:pos="1211"/>
+        </w:tabs>
+        <w:spacing w:before="60" w:after="180"/>
         <w:rPr>
           <w:noProof/>
         </w:rPr>
+      </w:pPr>
+      <w:r>
+        <w:rPr>
+          <w:lang w:val="en-US"/>
+        </w:rPr>
         <w:lastRenderedPageBreak/>
+        <w:t>Click on “Edit”.</w:t>
+      </w:r>
+      <w:r>
+        <w:rPr>
+          <w:noProof/>
+        </w:rPr>
+        <w:t xml:space="preserve"> </w:t>
+      </w:r>
+    </w:p>
+    <w:p>
+      <w:pPr>
+        <w:pStyle w:val="Textkrper22"/>
+        <w:tabs>
+          <w:tab w:val="left" w:pos="1098"/>
+          <w:tab w:val="left" w:pos="1211"/>
+        </w:tabs>
+        <w:spacing w:before="60" w:after="180"/>
+        <w:rPr>
+          <w:lang w:val="en-US"/>
+        </w:rPr>
+      </w:pPr>
+      <w:r>
+        <w:rPr>
+          <w:noProof/>
+        </w:rPr>
         <w:drawing>
-          <wp:inline distT="0" distB="0" distL="0" distR="0">
-            <wp:extent cx="5939790" cy="2035810"/>
+          <wp:inline distT="0" distB="0" distL="0" distR="0" wp14:anchorId="442C9A83" wp14:editId="38EB21F5">
+            <wp:extent cx="5939790" cy="2324735"/>
             <wp:effectExtent l="0" t="0" r="0" b="0"/>
-            <wp:docPr id="10" name="Grafik 10"/>
+            <wp:docPr id="12" name="Grafik 12"/>
             <wp:cNvGraphicFramePr>
               <a:graphicFrameLocks xmlns:a="http://schemas.openxmlformats.org/drawingml/2006/main" noChangeAspect="1"/>
             </wp:cNvGraphicFramePr>
@@ -7728,17 +7782,11 @@
               <a:graphicData uri="http://schemas.openxmlformats.org/drawingml/2006/picture">
                 <pic:pic xmlns:pic="http://schemas.openxmlformats.org/drawingml/2006/picture">
                   <pic:nvPicPr>
-                    <pic:cNvPr id="10" name="notifiy.png"/>
+                    <pic:cNvPr id="1" name=""/>
                     <pic:cNvPicPr/>
                   </pic:nvPicPr>
                   <pic:blipFill>
-                    <a:blip r:embed="rId24">
-                      <a:extLst>
-                        <a:ext uri="{28A0092B-C50C-407E-A947-70E740481C1C}">
-                          <a14:useLocalDpi xmlns:a14="http://schemas.microsoft.com/office/drawing/2010/main" val="0"/>
-                        </a:ext>
-                      </a:extLst>
-                    </a:blip>
+                    <a:blip r:embed="rId24"/>
                     <a:stretch>
                       <a:fillRect/>
                     </a:stretch>
@@ -7746,7 +7794,7 @@
                   <pic:spPr>
                     <a:xfrm>
                       <a:off x="0" y="0"/>
-                      <a:ext cx="5939790" cy="2035810"/>
+                      <a:ext cx="5939790" cy="2324735"/>
                     </a:xfrm>
                     <a:prstGeom prst="rect">
                       <a:avLst/>
@@ -8397,7 +8445,7 @@
         <w:lang w:eastAsia="de-DE"/>
       </w:rPr>
       <w:pict>
-        <v:rect id="_x0000_s2049" style="position:absolute;margin-left:41512.8pt;margin-top:0;width:524.4pt;height:28.35pt;z-index:-251658240;mso-position-horizontal:right;mso-position-horizontal-relative:page;mso-position-vertical:bottom;mso-position-vertical-relative:page" fillcolor="#9b2e29" stroked="f" strokecolor="#9b2e29">
+        <v:rect id="_x0000_s2049" style="position:absolute;margin-left:42932.4pt;margin-top:0;width:524.4pt;height:28.35pt;z-index:-251658240;mso-position-horizontal:right;mso-position-horizontal-relative:page;mso-position-vertical:bottom;mso-position-vertical-relative:page" fillcolor="#9b2e29" stroked="f" strokecolor="#9b2e29">
           <w10:wrap anchorx="page" anchory="page"/>
         </v:rect>
       </w:pict>
@@ -8500,7 +8548,7 @@
         <w:sz w:val="18"/>
         <w:lang w:val="de-DE"/>
       </w:rPr>
-      <w:t>7.0.0</w:t>
+      <w:t>7.0.1</w:t>
     </w:r>
     <w:r>
       <w:rPr>
@@ -8593,7 +8641,7 @@
         <w:szCs w:val="20"/>
         <w:lang w:val="de-DE"/>
       </w:rPr>
-      <w:t>10</w:t>
+      <w:t>16</w:t>
     </w:r>
     <w:r>
       <w:rPr>
@@ -8665,10 +8713,10 @@
           <v:path o:extrusionok="f" gradientshapeok="t" o:connecttype="rect"/>
           <o:lock v:ext="edit" aspectratio="t"/>
         </v:shapetype>
-        <v:shape id="_x0000_s2050" type="#_x0000_t75" style="position:absolute;left:0;text-align:left;margin-left:5798.85pt;margin-top:0;width:113.25pt;height:29.25pt;z-index:251659264;mso-position-horizontal:right">
+        <v:shape id="_x0000_s2050" type="#_x0000_t75" style="position:absolute;left:0;text-align:left;margin-left:5985pt;margin-top:0;width:113.25pt;height:29.25pt;z-index:251659264;mso-position-horizontal:right">
           <v:imagedata r:id="rId1" o:title=""/>
         </v:shape>
-        <o:OLEObject Type="Embed" ProgID="CorelDRAW.Graphic.13" ShapeID="_x0000_s2050" DrawAspect="Content" ObjectID="_1534155069" r:id="rId2"/>
+        <o:OLEObject Type="Embed" ProgID="CorelDRAW.Graphic.13" ShapeID="_x0000_s2050" DrawAspect="Content" ObjectID="_1565590652" r:id="rId2"/>
       </w:object>
     </w:r>
     <w:r>
@@ -12558,7 +12606,6 @@
     <w:name w:val="header"/>
     <w:basedOn w:val="Standard"/>
     <w:link w:val="KopfzeileZchn"/>
-    <w:semiHidden/>
     <w:unhideWhenUsed/>
     <w:rsid w:val="00886CAE"/>
     <w:pPr>
@@ -12574,14 +12621,12 @@
     <w:basedOn w:val="Absatz-Standardschriftart"/>
     <w:link w:val="Kopfzeile"/>
     <w:uiPriority w:val="99"/>
-    <w:semiHidden/>
     <w:rsid w:val="00886CAE"/>
   </w:style>
   <w:style w:type="paragraph" w:styleId="Fuzeile">
     <w:name w:val="footer"/>
     <w:basedOn w:val="Standard"/>
     <w:link w:val="FuzeileZchn"/>
-    <w:semiHidden/>
     <w:unhideWhenUsed/>
     <w:rsid w:val="00886CAE"/>
     <w:pPr>
@@ -12597,7 +12642,6 @@
     <w:basedOn w:val="Absatz-Standardschriftart"/>
     <w:link w:val="Fuzeile"/>
     <w:uiPriority w:val="99"/>
-    <w:semiHidden/>
     <w:rsid w:val="00886CAE"/>
   </w:style>
   <w:style w:type="paragraph" w:styleId="Sprechblasentext">
@@ -13597,7 +13641,7 @@
 </file>
 
 <file path=customXml/itemProps1.xml><?xml version="1.0" encoding="utf-8"?>
-<ds:datastoreItem xmlns:ds="http://schemas.openxmlformats.org/officeDocument/2006/customXml" ds:itemID="{A8608C9A-6CB6-40E3-B0C8-160ED0D63D6A}">
+<ds:datastoreItem xmlns:ds="http://schemas.openxmlformats.org/officeDocument/2006/customXml" ds:itemID="{07A59C08-273A-4478-9559-88BDE113E363}">
   <ds:schemaRefs>
     <ds:schemaRef ds:uri="http://schemas.openxmlformats.org/officeDocument/2006/bibliography"/>
   </ds:schemaRefs>

</xml_diff>